<commit_message>
TS 1.7 revised Baraha Input Raja - 02/02/2022
</commit_message>
<xml_diff>
--- a/TS Jatai Ghanam Project/TS 1.7/TS 1.7 Ghanam Input Baraha.docx
+++ b/TS Jatai Ghanam Project/TS 1.7/TS 1.7 Ghanam Input Baraha.docx
@@ -1039,7 +1039,7 @@
     </w:p>
     <w:p>
       <w:r>
-        <w:t xml:space="preserve">eqSho vai vA eqSha eqSha vai yaqj~jasya# yaqj~jasyaq vA eqSha eqSha vai yaqj~jasya# | </w:t>
+        <w:t xml:space="preserve">eqSha vai vA eqSha eqSha vai yaqj~jasya# yaqj~jasyaq vA eqSha eqSha vai yaqj~jasya# | </w:t>
       </w:r>
     </w:p>
     <w:p>
@@ -2601,7 +2601,7 @@
     </w:p>
     <w:p>
       <w:r>
-        <w:t xml:space="preserve">sastu tu sa sa tu vai vai tu sa sa tu vai | </w:t>
+        <w:t xml:space="preserve">sa tu tu sa sat vai vai tu sa sat vai | </w:t>
       </w:r>
     </w:p>
     <w:p>
@@ -2615,7 +2615,7 @@
     </w:p>
     <w:p>
       <w:r>
-        <w:t xml:space="preserve">tu vai vai tu tu vA iDAq-miDAqM ~Mvai tu tu vA iDA$m | </w:t>
+        <w:t xml:space="preserve">tvai vai tut vA iDAq-miDAqM ~Mvai tut vA iDA$m | </w:t>
       </w:r>
     </w:p>
     <w:p>
@@ -8071,7 +8071,7 @@
     </w:p>
     <w:p>
       <w:r>
-        <w:t xml:space="preserve">eqSho vai vA eqSha eqSha vA iDAq-miDAqM ~MvA eqSha eqSha vA iDA$m | </w:t>
+        <w:t xml:space="preserve">eqSha vai vA eqSha eqSha vA iDAq-miDAqM ~MvA eqSha eqSha vA iDA$m | </w:t>
       </w:r>
     </w:p>
     <w:p>
@@ -9730,7 +9730,7 @@
     </w:p>
     <w:p>
       <w:r>
-        <w:t xml:space="preserve">so ri#ricAqno ri#ricAqnaH sa sa ri#ricAqno# &amp;manyatAmanyata riricAqnaH sa sa ri#ricAqno# &amp;manyata | </w:t>
+        <w:t xml:space="preserve">sa ri#ricAqno ri#ricAqnaH sa sa ri#ricAqno# &amp;manyatAmanyata riricAqnaH sa sa ri#ricAqno# &amp;manyata | </w:t>
       </w:r>
     </w:p>
     <w:p>
@@ -9899,7 +9899,7 @@
     </w:p>
     <w:p>
       <w:r>
-        <w:t xml:space="preserve">so vai vai sa sa vA eqSha eqSha vai sa sa vA eqShaH | </w:t>
+        <w:t xml:space="preserve">sa vai vai sa sa vA eqSha eqSha vai sa sa vA eqShaH | </w:t>
       </w:r>
     </w:p>
     <w:p>
@@ -11005,12 +11005,12 @@
       </w:r>
       <w:r>
         <w:tab/>
-        <w:t>1.7.3.3(43)-  Aqhriqyate$ | saH | tvu |</w:t>
-      </w:r>
-    </w:p>
-    <w:p>
-      <w:r>
-        <w:t xml:space="preserve">Aqhriqyateq sa sa A$hriqyata# Ahriqyateq sa tvu tvu sa A$hriqyata# Ahriqyateq sa tvu | </w:t>
+        <w:t>1.7.3.3(43)-  Aqhriqyate$ | saH | tu |</w:t>
+      </w:r>
+    </w:p>
+    <w:p>
+      <w:r>
+        <w:t xml:space="preserve">Aqhriqyateq sa sa A$hriqyata# Ahriqyateq sa tu tu sa A$hriqyata# Ahriqyateq sa tu | </w:t>
       </w:r>
     </w:p>
     <w:p>
@@ -11033,12 +11033,12 @@
       </w:r>
       <w:r>
         <w:tab/>
-        <w:t>1.7.3.3(44)-  saH | tvu | eqva | (GS-1.7-13)</w:t>
-      </w:r>
-    </w:p>
-    <w:p>
-      <w:r>
-        <w:t xml:space="preserve">sastvu tvu sa sa tve#vaiva tvu sa sa tve#va | </w:t>
+        <w:t>1.7.3.3(44)-  saH | tu | eqva | (GS-1.7-13)</w:t>
+      </w:r>
+    </w:p>
+    <w:p>
+      <w:r>
+        <w:t xml:space="preserve">sa tu tu sa sa tve#vaiva tu sa sa tve#va | </w:t>
       </w:r>
     </w:p>
     <w:p>
@@ -11047,12 +11047,12 @@
       </w:r>
       <w:r>
         <w:tab/>
-        <w:t>1.7.3.3(45)-  tvu | eqva | iqShTAqpUqrtI | (GS-1.7-13)</w:t>
-      </w:r>
-    </w:p>
-    <w:p>
-      <w:r>
-        <w:t xml:space="preserve">tve#vaiva tvu tve#ve ShTA#pUqrtIShTA#pUqrtye#va tvu tve#ve ShTA#pUqrtI | </w:t>
+        <w:t>1.7.3.3(45)-  tu | eqva | iqShTAqpUqrtI | (GS-1.7-13)</w:t>
+      </w:r>
+    </w:p>
+    <w:p>
+      <w:r>
+        <w:t xml:space="preserve">tve#vaiva tu tve#ve ShTA#pUqrtIShTA#pUqrtye#va tu tve#ve ShTA#pUqrtI | </w:t>
       </w:r>
     </w:p>
     <w:p>
@@ -13092,7 +13092,7 @@
     </w:p>
     <w:p>
       <w:r>
-        <w:t xml:space="preserve">deqvA ujji#tiq-mujji#tim deqvA deqvA ujji#tiq-manvanU$(1q)jji#tim deqvA deqvA ujji#tiq-manu# | </w:t>
+        <w:t xml:space="preserve">deqvA ujji#tiq-mujji#tim deqvA deqvA ujji#tiq-manvanUjji#tim deqvA deqvA ujji#tiq-manu# | </w:t>
       </w:r>
     </w:p>
     <w:p>
@@ -13106,7 +13106,7 @@
     </w:p>
     <w:p>
       <w:r>
-        <w:t xml:space="preserve">ujji#tiq-manvanU$(1q)jji#tiq-mujji#tiq-manU#dudanU$(1q)jji#tiq-mujji#tiq-manU$t | </w:t>
+        <w:t xml:space="preserve">ujji#tiq-manvanUjji#tiq-mujji#tiq-manUdudanUjji#tiq-mujji#tiq-manUt | </w:t>
       </w:r>
     </w:p>
     <w:p>
@@ -13134,7 +13134,7 @@
     </w:p>
     <w:p>
       <w:r>
-        <w:t xml:space="preserve">anU#dudanvanU#dajayan-najayaqn-nudanvanU#dajayann | </w:t>
+        <w:t xml:space="preserve">anUdudanvanUda#jayan-najayaqn-nudanvanUda#jayann | </w:t>
       </w:r>
     </w:p>
     <w:p>
@@ -13261,7 +13261,7 @@
     </w:p>
     <w:p>
       <w:r>
-        <w:t xml:space="preserve">aqha-mujji#tiq-mujji#ti-maqha-maqha-mujji#tiq-manvanU$(1q)jji#ti-maqha-maqha-mujji#tiq-manu# | </w:t>
+        <w:t xml:space="preserve">aqha-mujji#tiq-mujji#ti-maqha-maqha-mujji#tiq-manvanUjji#ti-maqha-maqha-mujji#tiq-manu# | </w:t>
       </w:r>
     </w:p>
     <w:p>
@@ -13275,7 +13275,7 @@
     </w:p>
     <w:p>
       <w:r>
-        <w:t xml:space="preserve">ujji#tiq-manvanU$(1q)jji#tiq-mujji#tiq-manU#dudanU$(1q)jji#tiq-mujji#tiq-manU$t | </w:t>
+        <w:t xml:space="preserve">ujji#tiq-manvanUjji#tiq-mujji#tiq-manUdudanUjji#tiq-mujji#tiq-manUt | </w:t>
       </w:r>
     </w:p>
     <w:p>
@@ -13303,7 +13303,7 @@
     </w:p>
     <w:p>
       <w:r>
-        <w:t xml:space="preserve">anU#dudanvanU$j jeSham jeShaq-mudanvanU$j jeSham | </w:t>
+        <w:t xml:space="preserve">anUdudanvanUj je#Sham jeShaq-mudanvanUj je#Sham | </w:t>
       </w:r>
     </w:p>
     <w:p>
@@ -13430,7 +13430,7 @@
     </w:p>
     <w:p>
       <w:r>
-        <w:t xml:space="preserve">yaja#mAnaq ujji#tiq-mujji#tiqM ~Myaja#mAnoq yaja#mAnaq ujji#tiq-manvanU$(1q)jji#tiqM ~Myaja#mAnoq yaja#mAnaq ujji#tiq-manu# | </w:t>
+        <w:t xml:space="preserve">yaja#mAnaq ujji#tiq-mujji#tiqM ~Myaja#mAnoq yaja#mAnaq ujji#tiq-manvanUjji#tiqM ~Myaja#mAnoq yaja#mAnaq ujji#tiq-manu# | </w:t>
       </w:r>
     </w:p>
     <w:p>
@@ -13444,7 +13444,7 @@
     </w:p>
     <w:p>
       <w:r>
-        <w:t xml:space="preserve">ujji#tiq-manvanU$(1q)jji#tiq-mujji#tiq-manU#dudanU$(1q)jji#tiq-mujji#tiq-manU$t | </w:t>
+        <w:t xml:space="preserve">ujji#tiq-manvanUjji#tiq-mujji#tiq-manUdudanUjji#tiq-mujji#tiq-manUt | </w:t>
       </w:r>
     </w:p>
     <w:p>
@@ -13472,7 +13472,7 @@
     </w:p>
     <w:p>
       <w:r>
-        <w:t xml:space="preserve">anU#dudanvanU$j jayati jayaqtyudanvanU$j jayati | </w:t>
+        <w:t xml:space="preserve">anUdudanvanUj ja#yati jayaqtyudanvanUj ja#yati | </w:t>
       </w:r>
     </w:p>
     <w:p>
@@ -13992,7 +13992,7 @@
     </w:p>
     <w:p>
       <w:r>
-        <w:t xml:space="preserve">eqSho vai vA eqSha eqSha vA aqnyo$ &amp;nyo vA eqSha eqSha vA aqnyaH | </w:t>
+        <w:t xml:space="preserve">eqSha vai vA eqSha eqSha vA aqnyo$ &amp;nyo vA eqSha eqSha vA aqnyaH | </w:t>
       </w:r>
     </w:p>
     <w:p>
@@ -15019,7 +15019,7 @@
     </w:p>
     <w:p>
       <w:r>
-        <w:t xml:space="preserve">eqSho vai vA eqSha eqSha vA aqgneraqgner vA eqSha eqSha vA aqgneH | </w:t>
+        <w:t xml:space="preserve">eqSha vai vA eqSha eqSha vA aqgneraqgner vA eqSha eqSha vA aqgneH | </w:t>
       </w:r>
     </w:p>
     <w:p>
@@ -19422,7 +19422,7 @@
     </w:p>
     <w:p>
       <w:r>
-        <w:t xml:space="preserve">uqpaqyantaq-manvanU#paqyanta#-mupaqyantaq-manU#popAnU#paqyanta#-mupaqyantaq-manU$(1q)pa# | </w:t>
+        <w:t xml:space="preserve">uqpaqyantaq-manvanU#paqyanta#-mupaqyantaq-manUpopAnU#paqyanta#-mupaqyantaq-manUpa# | </w:t>
       </w:r>
     </w:p>
     <w:p>
@@ -19450,7 +19450,7 @@
     </w:p>
     <w:p>
       <w:r>
-        <w:t xml:space="preserve">anU#popAnvanU$(1q)pa# yanti yaqntyupAnvanU$(1q)pa# yanti | </w:t>
+        <w:t xml:space="preserve">anUpopAnvanUpa# yanti yaqntyupAnvanUpa# yanti | </w:t>
       </w:r>
     </w:p>
     <w:p>
@@ -19591,7 +19591,7 @@
     </w:p>
     <w:p>
       <w:r>
-        <w:t xml:space="preserve">eqSho vai vA eqSha eqSha vai da#r.SapUrNamAqsayo$r dar.SapUrNamAqsayoqr vA eqSha eqSha vai da#r.SapUrNamAqsayo$H | </w:t>
+        <w:t xml:space="preserve">eqSha vai vA eqSha eqSha vai da#r.SapUrNamAqsayo$r dar.SapUrNamAqsayoqr vA eqSha eqSha vai da#r.SapUrNamAqsayo$H | </w:t>
       </w:r>
     </w:p>
     <w:p>
@@ -21630,7 +21630,7 @@
     </w:p>
     <w:p>
       <w:r>
-        <w:t xml:space="preserve">sastu tu sa sat vai vai tu sa sat vai | </w:t>
+        <w:t xml:space="preserve">sa tu tu sa sat vai vai tu sa sat vai | </w:t>
       </w:r>
     </w:p>
     <w:p>
@@ -21884,7 +21884,7 @@
     </w:p>
     <w:p>
       <w:r>
-        <w:t xml:space="preserve">eqSho vai vA eqSha eqSha vA aqsyAsya vA eqSha eqSha vA aqsya | </w:t>
+        <w:t xml:space="preserve">eqSha vai vA eqSha eqSha vA aqsyAsya vA eqSha eqSha vA aqsya | </w:t>
       </w:r>
     </w:p>
     <w:p>
@@ -25076,7 +25076,7 @@
     </w:p>
     <w:p>
       <w:r>
-        <w:t xml:space="preserve">so Ba#vati Bavatiq sa sa Ba#vatiq kaH ko Ba#vatiq sa sa Ba#vatiq kaH | </w:t>
+        <w:t xml:space="preserve">sa Ba#vati Bavatiq sa sa Ba#vatiq kaH ko Ba#vatiq sa sa Ba#vatiq kaH | </w:t>
       </w:r>
     </w:p>
     <w:p>
@@ -25147,7 +25147,7 @@
     </w:p>
     <w:p>
       <w:r>
-        <w:t xml:space="preserve">sastvA$ tvAq sa sa tvAq vi vi tvAq sa sa tvAq vi | </w:t>
+        <w:t xml:space="preserve">sa tvA$ tvAq sa sa tvAq vi vi tvAq sa sa tvAq vi | </w:t>
       </w:r>
     </w:p>
     <w:p>
@@ -26103,7 +26103,7 @@
     </w:p>
     <w:p>
       <w:r>
-        <w:t xml:space="preserve">eqSho vai vA eqSha eqSha vai yaqj~jasya# yaqj~jasyaq vA eqSha eqSha vai yaqj~jasya# | </w:t>
+        <w:t xml:space="preserve">eqSha vai vA eqSha eqSha vai yaqj~jasya# yaqj~jasyaq vA eqSha eqSha vai yaqj~jasya# | </w:t>
       </w:r>
     </w:p>
     <w:p>
@@ -27706,7 +27706,7 @@
     </w:p>
     <w:p>
       <w:r>
-        <w:t xml:space="preserve">aqpA-muqtotApA-maqpA-muqta praSa#stiShuq praSa#stiShU#tApA-maqpA-muqta praSa#stiShu | </w:t>
+        <w:t xml:space="preserve">aqpA-muqtotApA-maqpA-muqta praSa#stiShuq praSa#stiShUqtApA-maqpA-muqta praSa#stiShu | </w:t>
       </w:r>
     </w:p>
     <w:p>
@@ -27720,7 +27720,7 @@
     </w:p>
     <w:p>
       <w:r>
-        <w:t xml:space="preserve">uqta praSa#stiShuq praSa#stiShU#tota praSa#stiqShvaSvAq aSvAqH praSa#stiShU#tota praSa#stiqShvaSvA$H | </w:t>
+        <w:t xml:space="preserve">uqta praSa#stiShuq praSa#stiShUqtota praSa#stiqShvaSvAq aSvAqH praSa#stiShUqtota praSa#stiqShvaSvA$H | </w:t>
       </w:r>
     </w:p>
     <w:p>
@@ -30393,7 +30393,7 @@
     </w:p>
     <w:p>
       <w:r>
-        <w:t xml:space="preserve">syo vAqjI vAqjI sya sya vAqjI kShi#paqNim kShi#paqNiM ~MvAqjI sya sya vAqjI kShi#paqNim | </w:t>
+        <w:t xml:space="preserve">sya vAqjI vAqjI sya sya vAqjI kShi#paqNim kShi#paqNiM ~MvAqjI sya sya vAqjI kShi#paqNim | </w:t>
       </w:r>
     </w:p>
     <w:p>
@@ -33979,7 +33979,7 @@
     </w:p>
     <w:p>
       <w:r>
-        <w:t xml:space="preserve">so viqrAja#M ~MviqrAjaq(gm)q sa sa viqrAjaqm pariq pari# viqrAjaq(gm)q sa sa viqrAjaqm pari# | </w:t>
+        <w:t xml:space="preserve">sa viqrAja#M ~MviqrAjaq(gm)q sa sa viqrAjaqm pariq pari# viqrAjaq(gm)q sa sa viqrAjaqm pari# | </w:t>
       </w:r>
     </w:p>
     <w:p>
@@ -37595,7 +37595,7 @@
     </w:p>
     <w:p>
       <w:r>
-        <w:t xml:space="preserve">eqShaste# ta eqSha eqSha teq yoniqr yoni#sta eqSha eqSha teq yoni#H | </w:t>
+        <w:t xml:space="preserve">eqSha te# ta eqSha eqSha teq yoniqr yoni#sta eqSha eqSha teq yoni#H | </w:t>
       </w:r>
     </w:p>
     <w:p>
@@ -37848,7 +37848,7 @@
     </w:p>
     <w:p>
       <w:r>
-        <w:t xml:space="preserve">eqShaste# ta eqSha eqSha teq yoniqr yoni#sta eqSha eqSha teq yoni#H | </w:t>
+        <w:t xml:space="preserve">eqSha te# ta eqSha eqSha teq yoniqr yoni#sta eqSha eqSha teq yoni#H | </w:t>
       </w:r>
     </w:p>
     <w:p>
@@ -38101,7 +38101,7 @@
     </w:p>
     <w:p>
       <w:r>
-        <w:t xml:space="preserve">eqShaste# ta eqSha eqSha teq yoniqr yoni#sta eqSha eqSha teq yoni#H | </w:t>
+        <w:t xml:space="preserve">eqSha te# ta eqSha eqSha teq yoniqr yoni#sta eqSha eqSha teq yoni#H | </w:t>
       </w:r>
     </w:p>
     <w:p>
@@ -38411,7 +38411,7 @@
     </w:p>
     <w:p>
       <w:r>
-        <w:t xml:space="preserve">eqShaste# ta eqSha eqSha teq yoniqr yoni#sta eqSha eqSha teq yoni#H | </w:t>
+        <w:t xml:space="preserve">eqSha te# ta eqSha eqSha teq yoniqr yoni#sta eqSha eqSha teq yoni#H | </w:t>
       </w:r>
     </w:p>
     <w:p>
@@ -38706,7 +38706,7 @@
     </w:p>
     <w:p>
       <w:r>
-        <w:t xml:space="preserve">eqShaste# ta eqSha eqSha teq yoniqr yoni#sta eqSha eqSha teq yoni#H | </w:t>
+        <w:t xml:space="preserve">eqSha te# ta eqSha eqSha teq yoniqr yoni#sta eqSha eqSha teq yoni#H | </w:t>
       </w:r>
     </w:p>
     <w:p>
@@ -38847,7 +38847,7 @@
     </w:p>
     <w:p>
       <w:r>
-        <w:t xml:space="preserve">so hi hi sa sa hi GRuNiqr GRuNiqrq. hi sa sa hi GRuNi#H | </w:t>
+        <w:t xml:space="preserve">sa hi hi sa sa hi GRuNiqr GRuNiqrq. hi sa sa hi GRuNi#H | </w:t>
       </w:r>
     </w:p>
     <w:p>
@@ -38931,7 +38931,7 @@
     </w:p>
     <w:p>
       <w:r>
-        <w:t xml:space="preserve">saH pratiq pratiq sa sa pratyudut pratiq sa sa pratyut | </w:t>
+        <w:t xml:space="preserve">sa pratiq pratiq sa sa pratyudut pratiq sa sa pratyut | </w:t>
       </w:r>
     </w:p>
     <w:p>
@@ -39212,7 +39212,7 @@
     </w:p>
     <w:p>
       <w:r>
-        <w:t xml:space="preserve">eqShaste# ta eqSha eqSha teq yoniqr yoni#sta eqSha eqSha teq yoni#H | </w:t>
+        <w:t xml:space="preserve">eqSha te# ta eqSha eqSha teq yoniqr yoni#sta eqSha eqSha teq yoni#H | </w:t>
       </w:r>
     </w:p>
     <w:p>
@@ -40506,7 +40506,7 @@
     </w:p>
     <w:p>
       <w:r>
-        <w:t xml:space="preserve">so ja#nAso janAsaqH sa sa ja#nAsaq indraq indro# janAsaqH sa sa ja#nAsaq indra#H | </w:t>
+        <w:t xml:space="preserve">sa ja#nAso janAsaqH sa sa ja#nAsaq indraq indro# janAsaqH sa sa ja#nAsaq indra#H | </w:t>
       </w:r>
     </w:p>
     <w:p>
@@ -42545,7 +42545,7 @@
     </w:p>
     <w:p>
       <w:r>
-        <w:t xml:space="preserve">saH suqtrAmA# suqtrAmAq sa sa suqtrAmAq svavAqn thsvavA$n thsuqtrAmAq sa sa suqtrAmAq svavAn# | </w:t>
+        <w:t xml:space="preserve">sa suqtrAmA# suqtrAmAq sa sa suqtrAmAq svavAqn thsvavA$n thsuqtrAmAq sa sa suqtrAmAq svavAn# | </w:t>
       </w:r>
     </w:p>
     <w:p>

</xml_diff>